<commit_message>
Add many matlab files and fix minor field_fox issues
</commit_message>
<xml_diff>
--- a/Diary.docx
+++ b/Diary.docx
@@ -4,12 +4,1644 @@
   <w:body>
     <w:p>
       <w:r>
-        <w:t>21.10.2015</w:t>
-      </w:r>
-    </w:p>
-    <w:p>
+        <w:t xml:space="preserve">6.10.2015 </w:t>
+      </w:r>
+      <w:r>
+        <w:t>C:\FieldFox\201510062309428059_mosh_3000_</w:t>
+      </w:r>
       <w:proofErr w:type="gramStart"/>
       <w:r>
+        <w:t>2</w:t>
+      </w:r>
+      <w:r>
+        <w:t xml:space="preserve">  -</w:t>
+      </w:r>
+      <w:proofErr w:type="gramEnd"/>
+      <w:r>
+        <w:t xml:space="preserve"> High pass 1</w:t>
+      </w:r>
+      <w:r>
+        <w:t>0 Hz</w:t>
+      </w:r>
+    </w:p>
+    <w:p>
+      <w:r>
+        <w:rPr>
+          <w:noProof/>
+        </w:rPr>
+        <w:drawing>
+          <wp:anchor distT="0" distB="0" distL="114300" distR="114300" simplePos="0" relativeHeight="251680768" behindDoc="0" locked="0" layoutInCell="1" allowOverlap="1">
+            <wp:simplePos x="0" y="0"/>
+            <wp:positionH relativeFrom="column">
+              <wp:posOffset>0</wp:posOffset>
+            </wp:positionH>
+            <wp:positionV relativeFrom="paragraph">
+              <wp:posOffset>0</wp:posOffset>
+            </wp:positionV>
+            <wp:extent cx="5937694" cy="2778826"/>
+            <wp:effectExtent l="0" t="0" r="6350" b="2540"/>
+            <wp:wrapNone/>
+            <wp:docPr id="32" name="Picture 32"/>
+            <wp:cNvGraphicFramePr>
+              <a:graphicFrameLocks xmlns:a="http://schemas.openxmlformats.org/drawingml/2006/main" noChangeAspect="1"/>
+            </wp:cNvGraphicFramePr>
+            <a:graphic xmlns:a="http://schemas.openxmlformats.org/drawingml/2006/main">
+              <a:graphicData uri="http://schemas.openxmlformats.org/drawingml/2006/picture">
+                <pic:pic xmlns:pic="http://schemas.openxmlformats.org/drawingml/2006/picture">
+                  <pic:nvPicPr>
+                    <pic:cNvPr id="0" name="Picture 6"/>
+                    <pic:cNvPicPr>
+                      <a:picLocks noChangeAspect="1" noChangeArrowheads="1"/>
+                    </pic:cNvPicPr>
+                  </pic:nvPicPr>
+                  <pic:blipFill>
+                    <a:blip r:embed="rId8">
+                      <a:extLst>
+                        <a:ext uri="{28A0092B-C50C-407E-A947-70E740481C1C}">
+                          <a14:useLocalDpi xmlns:a14="http://schemas.microsoft.com/office/drawing/2010/main" val="0"/>
+                        </a:ext>
+                      </a:extLst>
+                    </a:blip>
+                    <a:srcRect/>
+                    <a:stretch>
+                      <a:fillRect/>
+                    </a:stretch>
+                  </pic:blipFill>
+                  <pic:spPr bwMode="auto">
+                    <a:xfrm>
+                      <a:off x="0" y="0"/>
+                      <a:ext cx="5937694" cy="2778826"/>
+                    </a:xfrm>
+                    <a:prstGeom prst="rect">
+                      <a:avLst/>
+                    </a:prstGeom>
+                    <a:noFill/>
+                    <a:ln>
+                      <a:noFill/>
+                    </a:ln>
+                  </pic:spPr>
+                </pic:pic>
+              </a:graphicData>
+            </a:graphic>
+            <wp14:sizeRelH relativeFrom="page">
+              <wp14:pctWidth>0</wp14:pctWidth>
+            </wp14:sizeRelH>
+            <wp14:sizeRelV relativeFrom="page">
+              <wp14:pctHeight>0</wp14:pctHeight>
+            </wp14:sizeRelV>
+          </wp:anchor>
+        </w:drawing>
+      </w:r>
+    </w:p>
+    <w:p>
+      <w:bookmarkStart w:id="0" w:name="_GoBack"/>
+      <w:r>
+        <w:rPr>
+          <w:noProof/>
+        </w:rPr>
+        <w:drawing>
+          <wp:anchor distT="0" distB="0" distL="114300" distR="114300" simplePos="0" relativeHeight="251681792" behindDoc="0" locked="0" layoutInCell="1" allowOverlap="1" wp14:anchorId="5BB72CF8" wp14:editId="1D4517EA">
+            <wp:simplePos x="0" y="0"/>
+            <wp:positionH relativeFrom="column">
+              <wp:posOffset>0</wp:posOffset>
+            </wp:positionH>
+            <wp:positionV relativeFrom="paragraph">
+              <wp:posOffset>2548032</wp:posOffset>
+            </wp:positionV>
+            <wp:extent cx="5915545" cy="2778826"/>
+            <wp:effectExtent l="0" t="0" r="9525" b="2540"/>
+            <wp:wrapNone/>
+            <wp:docPr id="33" name="Picture 33"/>
+            <wp:cNvGraphicFramePr>
+              <a:graphicFrameLocks xmlns:a="http://schemas.openxmlformats.org/drawingml/2006/main" noChangeAspect="1"/>
+            </wp:cNvGraphicFramePr>
+            <a:graphic xmlns:a="http://schemas.openxmlformats.org/drawingml/2006/main">
+              <a:graphicData uri="http://schemas.openxmlformats.org/drawingml/2006/picture">
+                <pic:pic xmlns:pic="http://schemas.openxmlformats.org/drawingml/2006/picture">
+                  <pic:nvPicPr>
+                    <pic:cNvPr id="0" name="Picture 7"/>
+                    <pic:cNvPicPr>
+                      <a:picLocks noChangeAspect="1" noChangeArrowheads="1"/>
+                    </pic:cNvPicPr>
+                  </pic:nvPicPr>
+                  <pic:blipFill>
+                    <a:blip r:embed="rId9">
+                      <a:extLst>
+                        <a:ext uri="{28A0092B-C50C-407E-A947-70E740481C1C}">
+                          <a14:useLocalDpi xmlns:a14="http://schemas.microsoft.com/office/drawing/2010/main" val="0"/>
+                        </a:ext>
+                      </a:extLst>
+                    </a:blip>
+                    <a:srcRect/>
+                    <a:stretch>
+                      <a:fillRect/>
+                    </a:stretch>
+                  </pic:blipFill>
+                  <pic:spPr bwMode="auto">
+                    <a:xfrm>
+                      <a:off x="0" y="0"/>
+                      <a:ext cx="5943600" cy="2792005"/>
+                    </a:xfrm>
+                    <a:prstGeom prst="rect">
+                      <a:avLst/>
+                    </a:prstGeom>
+                    <a:noFill/>
+                    <a:ln>
+                      <a:noFill/>
+                    </a:ln>
+                  </pic:spPr>
+                </pic:pic>
+              </a:graphicData>
+            </a:graphic>
+            <wp14:sizeRelH relativeFrom="page">
+              <wp14:pctWidth>0</wp14:pctWidth>
+            </wp14:sizeRelH>
+            <wp14:sizeRelV relativeFrom="page">
+              <wp14:pctHeight>0</wp14:pctHeight>
+            </wp14:sizeRelV>
+          </wp:anchor>
+        </w:drawing>
+      </w:r>
+      <w:bookmarkEnd w:id="0"/>
+      <w:r>
+        <w:br w:type="page"/>
+      </w:r>
+    </w:p>
+    <w:p>
+      <w:r>
+        <w:lastRenderedPageBreak/>
+        <w:t xml:space="preserve">6.10.2015 </w:t>
+      </w:r>
+      <w:r>
+        <w:t>C:\FieldFox\201510062309428059_mosh_3000_</w:t>
+      </w:r>
+      <w:proofErr w:type="gramStart"/>
+      <w:r>
+        <w:t>2</w:t>
+      </w:r>
+      <w:r>
+        <w:t xml:space="preserve">  -</w:t>
+      </w:r>
+      <w:proofErr w:type="gramEnd"/>
+      <w:r>
+        <w:t xml:space="preserve"> High pass 80 Hz</w:t>
+      </w:r>
+    </w:p>
+    <w:p>
+      <w:pPr>
+        <w:tabs>
+          <w:tab w:val="left" w:pos="6134"/>
+        </w:tabs>
+      </w:pPr>
+      <w:r>
+        <w:rPr>
+          <w:noProof/>
+        </w:rPr>
+        <mc:AlternateContent>
+          <mc:Choice Requires="wps">
+            <w:drawing>
+              <wp:anchor distT="0" distB="0" distL="114300" distR="114300" simplePos="0" relativeHeight="251679744" behindDoc="0" locked="0" layoutInCell="1" allowOverlap="1">
+                <wp:simplePos x="0" y="0"/>
+                <wp:positionH relativeFrom="column">
+                  <wp:posOffset>4667003</wp:posOffset>
+                </wp:positionH>
+                <wp:positionV relativeFrom="paragraph">
+                  <wp:posOffset>2918748</wp:posOffset>
+                </wp:positionV>
+                <wp:extent cx="130628" cy="2648197"/>
+                <wp:effectExtent l="0" t="0" r="22225" b="19050"/>
+                <wp:wrapNone/>
+                <wp:docPr id="31" name="Straight Connector 31"/>
+                <wp:cNvGraphicFramePr/>
+                <a:graphic xmlns:a="http://schemas.openxmlformats.org/drawingml/2006/main">
+                  <a:graphicData uri="http://schemas.microsoft.com/office/word/2010/wordprocessingShape">
+                    <wps:wsp>
+                      <wps:cNvCnPr/>
+                      <wps:spPr>
+                        <a:xfrm>
+                          <a:off x="0" y="0"/>
+                          <a:ext cx="130628" cy="2648197"/>
+                        </a:xfrm>
+                        <a:prstGeom prst="line">
+                          <a:avLst/>
+                        </a:prstGeom>
+                      </wps:spPr>
+                      <wps:style>
+                        <a:lnRef idx="1">
+                          <a:schemeClr val="accent1"/>
+                        </a:lnRef>
+                        <a:fillRef idx="0">
+                          <a:schemeClr val="accent1"/>
+                        </a:fillRef>
+                        <a:effectRef idx="0">
+                          <a:schemeClr val="accent1"/>
+                        </a:effectRef>
+                        <a:fontRef idx="minor">
+                          <a:schemeClr val="tx1"/>
+                        </a:fontRef>
+                      </wps:style>
+                      <wps:bodyPr/>
+                    </wps:wsp>
+                  </a:graphicData>
+                </a:graphic>
+              </wp:anchor>
+            </w:drawing>
+          </mc:Choice>
+          <mc:Fallback>
+            <w:pict>
+              <v:line id="Straight Connector 31" o:spid="_x0000_s1026" style="position:absolute;z-index:251679744;visibility:visible;mso-wrap-style:square;mso-wrap-distance-left:9pt;mso-wrap-distance-top:0;mso-wrap-distance-right:9pt;mso-wrap-distance-bottom:0;mso-position-horizontal:absolute;mso-position-horizontal-relative:text;mso-position-vertical:absolute;mso-position-vertical-relative:text" from="367.5pt,229.8pt" to="377.8pt,438.3pt" o:gfxdata="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" strokecolor="#4579b8 [3044]"/>
+            </w:pict>
+          </mc:Fallback>
+        </mc:AlternateContent>
+      </w:r>
+      <w:r>
+        <w:rPr>
+          <w:noProof/>
+        </w:rPr>
+        <mc:AlternateContent>
+          <mc:Choice Requires="wps">
+            <w:drawing>
+              <wp:anchor distT="0" distB="0" distL="114300" distR="114300" simplePos="0" relativeHeight="251678720" behindDoc="0" locked="0" layoutInCell="1" allowOverlap="1">
+                <wp:simplePos x="0" y="0"/>
+                <wp:positionH relativeFrom="column">
+                  <wp:posOffset>2493818</wp:posOffset>
+                </wp:positionH>
+                <wp:positionV relativeFrom="paragraph">
+                  <wp:posOffset>2883123</wp:posOffset>
+                </wp:positionV>
+                <wp:extent cx="118753" cy="2493818"/>
+                <wp:effectExtent l="0" t="0" r="33655" b="20955"/>
+                <wp:wrapNone/>
+                <wp:docPr id="30" name="Straight Connector 30"/>
+                <wp:cNvGraphicFramePr/>
+                <a:graphic xmlns:a="http://schemas.openxmlformats.org/drawingml/2006/main">
+                  <a:graphicData uri="http://schemas.microsoft.com/office/word/2010/wordprocessingShape">
+                    <wps:wsp>
+                      <wps:cNvCnPr/>
+                      <wps:spPr>
+                        <a:xfrm>
+                          <a:off x="0" y="0"/>
+                          <a:ext cx="118753" cy="2493818"/>
+                        </a:xfrm>
+                        <a:prstGeom prst="line">
+                          <a:avLst/>
+                        </a:prstGeom>
+                      </wps:spPr>
+                      <wps:style>
+                        <a:lnRef idx="1">
+                          <a:schemeClr val="accent1"/>
+                        </a:lnRef>
+                        <a:fillRef idx="0">
+                          <a:schemeClr val="accent1"/>
+                        </a:fillRef>
+                        <a:effectRef idx="0">
+                          <a:schemeClr val="accent1"/>
+                        </a:effectRef>
+                        <a:fontRef idx="minor">
+                          <a:schemeClr val="tx1"/>
+                        </a:fontRef>
+                      </wps:style>
+                      <wps:bodyPr/>
+                    </wps:wsp>
+                  </a:graphicData>
+                </a:graphic>
+              </wp:anchor>
+            </w:drawing>
+          </mc:Choice>
+          <mc:Fallback>
+            <w:pict>
+              <v:line id="Straight Connector 30" o:spid="_x0000_s1026" style="position:absolute;z-index:251678720;visibility:visible;mso-wrap-style:square;mso-wrap-distance-left:9pt;mso-wrap-distance-top:0;mso-wrap-distance-right:9pt;mso-wrap-distance-bottom:0;mso-position-horizontal:absolute;mso-position-horizontal-relative:text;mso-position-vertical:absolute;mso-position-vertical-relative:text" from="196.35pt,227pt" to="205.7pt,423.35pt" o:gfxdata="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" strokecolor="#4579b8 [3044]"/>
+            </w:pict>
+          </mc:Fallback>
+        </mc:AlternateContent>
+      </w:r>
+      <w:r>
+        <w:rPr>
+          <w:noProof/>
+        </w:rPr>
+        <mc:AlternateContent>
+          <mc:Choice Requires="wps">
+            <w:drawing>
+              <wp:anchor distT="0" distB="0" distL="114300" distR="114300" simplePos="0" relativeHeight="251677696" behindDoc="0" locked="0" layoutInCell="1" allowOverlap="1">
+                <wp:simplePos x="0" y="0"/>
+                <wp:positionH relativeFrom="column">
+                  <wp:posOffset>1425039</wp:posOffset>
+                </wp:positionH>
+                <wp:positionV relativeFrom="paragraph">
+                  <wp:posOffset>2954375</wp:posOffset>
+                </wp:positionV>
+                <wp:extent cx="213756" cy="1995054"/>
+                <wp:effectExtent l="0" t="0" r="34290" b="24765"/>
+                <wp:wrapNone/>
+                <wp:docPr id="29" name="Straight Connector 29"/>
+                <wp:cNvGraphicFramePr/>
+                <a:graphic xmlns:a="http://schemas.openxmlformats.org/drawingml/2006/main">
+                  <a:graphicData uri="http://schemas.microsoft.com/office/word/2010/wordprocessingShape">
+                    <wps:wsp>
+                      <wps:cNvCnPr/>
+                      <wps:spPr>
+                        <a:xfrm>
+                          <a:off x="0" y="0"/>
+                          <a:ext cx="213756" cy="1995054"/>
+                        </a:xfrm>
+                        <a:prstGeom prst="line">
+                          <a:avLst/>
+                        </a:prstGeom>
+                      </wps:spPr>
+                      <wps:style>
+                        <a:lnRef idx="1">
+                          <a:schemeClr val="accent1"/>
+                        </a:lnRef>
+                        <a:fillRef idx="0">
+                          <a:schemeClr val="accent1"/>
+                        </a:fillRef>
+                        <a:effectRef idx="0">
+                          <a:schemeClr val="accent1"/>
+                        </a:effectRef>
+                        <a:fontRef idx="minor">
+                          <a:schemeClr val="tx1"/>
+                        </a:fontRef>
+                      </wps:style>
+                      <wps:bodyPr/>
+                    </wps:wsp>
+                  </a:graphicData>
+                </a:graphic>
+              </wp:anchor>
+            </w:drawing>
+          </mc:Choice>
+          <mc:Fallback>
+            <w:pict>
+              <v:line id="Straight Connector 29" o:spid="_x0000_s1026" style="position:absolute;z-index:251677696;visibility:visible;mso-wrap-style:square;mso-wrap-distance-left:9pt;mso-wrap-distance-top:0;mso-wrap-distance-right:9pt;mso-wrap-distance-bottom:0;mso-position-horizontal:absolute;mso-position-horizontal-relative:text;mso-position-vertical:absolute;mso-position-vertical-relative:text" from="112.2pt,232.65pt" to="129.05pt,389.75pt" o:gfxdata="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" strokecolor="#4579b8 [3044]"/>
+            </w:pict>
+          </mc:Fallback>
+        </mc:AlternateContent>
+      </w:r>
+      <w:r>
+        <w:rPr>
+          <w:noProof/>
+        </w:rPr>
+        <w:drawing>
+          <wp:anchor distT="0" distB="0" distL="114300" distR="114300" simplePos="0" relativeHeight="251676672" behindDoc="0" locked="0" layoutInCell="1" allowOverlap="1" wp14:anchorId="5C99BB54" wp14:editId="10B4692C">
+            <wp:simplePos x="0" y="0"/>
+            <wp:positionH relativeFrom="column">
+              <wp:posOffset>237490</wp:posOffset>
+            </wp:positionH>
+            <wp:positionV relativeFrom="paragraph">
+              <wp:posOffset>4307205</wp:posOffset>
+            </wp:positionV>
+            <wp:extent cx="5177790" cy="3871595"/>
+            <wp:effectExtent l="0" t="0" r="3810" b="0"/>
+            <wp:wrapNone/>
+            <wp:docPr id="28" name="Picture 28"/>
+            <wp:cNvGraphicFramePr>
+              <a:graphicFrameLocks xmlns:a="http://schemas.openxmlformats.org/drawingml/2006/main" noChangeAspect="1"/>
+            </wp:cNvGraphicFramePr>
+            <a:graphic xmlns:a="http://schemas.openxmlformats.org/drawingml/2006/main">
+              <a:graphicData uri="http://schemas.openxmlformats.org/drawingml/2006/picture">
+                <pic:pic xmlns:pic="http://schemas.openxmlformats.org/drawingml/2006/picture">
+                  <pic:nvPicPr>
+                    <pic:cNvPr id="0" name="Picture 5"/>
+                    <pic:cNvPicPr>
+                      <a:picLocks noChangeAspect="1" noChangeArrowheads="1"/>
+                    </pic:cNvPicPr>
+                  </pic:nvPicPr>
+                  <pic:blipFill>
+                    <a:blip r:embed="rId10">
+                      <a:extLst>
+                        <a:ext uri="{28A0092B-C50C-407E-A947-70E740481C1C}">
+                          <a14:useLocalDpi xmlns:a14="http://schemas.microsoft.com/office/drawing/2010/main" val="0"/>
+                        </a:ext>
+                      </a:extLst>
+                    </a:blip>
+                    <a:srcRect/>
+                    <a:stretch>
+                      <a:fillRect/>
+                    </a:stretch>
+                  </pic:blipFill>
+                  <pic:spPr bwMode="auto">
+                    <a:xfrm>
+                      <a:off x="0" y="0"/>
+                      <a:ext cx="5177790" cy="3871595"/>
+                    </a:xfrm>
+                    <a:prstGeom prst="rect">
+                      <a:avLst/>
+                    </a:prstGeom>
+                    <a:noFill/>
+                    <a:ln>
+                      <a:noFill/>
+                    </a:ln>
+                  </pic:spPr>
+                </pic:pic>
+              </a:graphicData>
+            </a:graphic>
+            <wp14:sizeRelH relativeFrom="page">
+              <wp14:pctWidth>0</wp14:pctWidth>
+            </wp14:sizeRelH>
+            <wp14:sizeRelV relativeFrom="page">
+              <wp14:pctHeight>0</wp14:pctHeight>
+            </wp14:sizeRelV>
+          </wp:anchor>
+        </w:drawing>
+      </w:r>
+      <w:r>
+        <w:rPr>
+          <w:noProof/>
+        </w:rPr>
+        <w:drawing>
+          <wp:anchor distT="0" distB="0" distL="114300" distR="114300" simplePos="0" relativeHeight="251675648" behindDoc="0" locked="0" layoutInCell="1" allowOverlap="1" wp14:anchorId="79DBFDFC" wp14:editId="07AB95AD">
+            <wp:simplePos x="0" y="0"/>
+            <wp:positionH relativeFrom="column">
+              <wp:posOffset>81915</wp:posOffset>
+            </wp:positionH>
+            <wp:positionV relativeFrom="paragraph">
+              <wp:posOffset>234315</wp:posOffset>
+            </wp:positionV>
+            <wp:extent cx="5332095" cy="4001770"/>
+            <wp:effectExtent l="0" t="0" r="1905" b="0"/>
+            <wp:wrapNone/>
+            <wp:docPr id="27" name="Picture 27"/>
+            <wp:cNvGraphicFramePr>
+              <a:graphicFrameLocks xmlns:a="http://schemas.openxmlformats.org/drawingml/2006/main" noChangeAspect="1"/>
+            </wp:cNvGraphicFramePr>
+            <a:graphic xmlns:a="http://schemas.openxmlformats.org/drawingml/2006/main">
+              <a:graphicData uri="http://schemas.openxmlformats.org/drawingml/2006/picture">
+                <pic:pic xmlns:pic="http://schemas.openxmlformats.org/drawingml/2006/picture">
+                  <pic:nvPicPr>
+                    <pic:cNvPr id="0" name="Picture 4"/>
+                    <pic:cNvPicPr>
+                      <a:picLocks noChangeAspect="1" noChangeArrowheads="1"/>
+                    </pic:cNvPicPr>
+                  </pic:nvPicPr>
+                  <pic:blipFill>
+                    <a:blip r:embed="rId11">
+                      <a:extLst>
+                        <a:ext uri="{28A0092B-C50C-407E-A947-70E740481C1C}">
+                          <a14:useLocalDpi xmlns:a14="http://schemas.microsoft.com/office/drawing/2010/main" val="0"/>
+                        </a:ext>
+                      </a:extLst>
+                    </a:blip>
+                    <a:srcRect/>
+                    <a:stretch>
+                      <a:fillRect/>
+                    </a:stretch>
+                  </pic:blipFill>
+                  <pic:spPr bwMode="auto">
+                    <a:xfrm>
+                      <a:off x="0" y="0"/>
+                      <a:ext cx="5332095" cy="4001770"/>
+                    </a:xfrm>
+                    <a:prstGeom prst="rect">
+                      <a:avLst/>
+                    </a:prstGeom>
+                    <a:noFill/>
+                    <a:ln>
+                      <a:noFill/>
+                    </a:ln>
+                  </pic:spPr>
+                </pic:pic>
+              </a:graphicData>
+            </a:graphic>
+            <wp14:sizeRelH relativeFrom="page">
+              <wp14:pctWidth>0</wp14:pctWidth>
+            </wp14:sizeRelH>
+            <wp14:sizeRelV relativeFrom="page">
+              <wp14:pctHeight>0</wp14:pctHeight>
+            </wp14:sizeRelV>
+          </wp:anchor>
+        </w:drawing>
+      </w:r>
+      <w:r>
+        <w:br w:type="page"/>
+      </w:r>
+      <w:r>
+        <w:lastRenderedPageBreak/>
+        <w:tab/>
+      </w:r>
+    </w:p>
+    <w:p>
+      <w:r>
+        <w:t xml:space="preserve">10.6.2015   </w:t>
+      </w:r>
+      <w:r>
+        <w:t>C:\FieldFox\201510062149290850_mosh_3000</w:t>
+      </w:r>
+    </w:p>
+    <w:p>
+      <w:r>
+        <w:rPr>
+          <w:noProof/>
+        </w:rPr>
+        <mc:AlternateContent>
+          <mc:Choice Requires="wps">
+            <w:drawing>
+              <wp:anchor distT="0" distB="0" distL="114300" distR="114300" simplePos="0" relativeHeight="251674624" behindDoc="0" locked="0" layoutInCell="1" allowOverlap="1">
+                <wp:simplePos x="0" y="0"/>
+                <wp:positionH relativeFrom="column">
+                  <wp:posOffset>3099460</wp:posOffset>
+                </wp:positionH>
+                <wp:positionV relativeFrom="paragraph">
+                  <wp:posOffset>2218103</wp:posOffset>
+                </wp:positionV>
+                <wp:extent cx="201880" cy="5118265"/>
+                <wp:effectExtent l="0" t="0" r="27305" b="25400"/>
+                <wp:wrapNone/>
+                <wp:docPr id="25" name="Straight Connector 25"/>
+                <wp:cNvGraphicFramePr/>
+                <a:graphic xmlns:a="http://schemas.openxmlformats.org/drawingml/2006/main">
+                  <a:graphicData uri="http://schemas.microsoft.com/office/word/2010/wordprocessingShape">
+                    <wps:wsp>
+                      <wps:cNvCnPr/>
+                      <wps:spPr>
+                        <a:xfrm>
+                          <a:off x="0" y="0"/>
+                          <a:ext cx="201880" cy="5118265"/>
+                        </a:xfrm>
+                        <a:prstGeom prst="line">
+                          <a:avLst/>
+                        </a:prstGeom>
+                      </wps:spPr>
+                      <wps:style>
+                        <a:lnRef idx="1">
+                          <a:schemeClr val="accent1"/>
+                        </a:lnRef>
+                        <a:fillRef idx="0">
+                          <a:schemeClr val="accent1"/>
+                        </a:fillRef>
+                        <a:effectRef idx="0">
+                          <a:schemeClr val="accent1"/>
+                        </a:effectRef>
+                        <a:fontRef idx="minor">
+                          <a:schemeClr val="tx1"/>
+                        </a:fontRef>
+                      </wps:style>
+                      <wps:bodyPr/>
+                    </wps:wsp>
+                  </a:graphicData>
+                </a:graphic>
+              </wp:anchor>
+            </w:drawing>
+          </mc:Choice>
+          <mc:Fallback>
+            <w:pict>
+              <v:line id="Straight Connector 25" o:spid="_x0000_s1026" style="position:absolute;z-index:251674624;visibility:visible;mso-wrap-style:square;mso-wrap-distance-left:9pt;mso-wrap-distance-top:0;mso-wrap-distance-right:9pt;mso-wrap-distance-bottom:0;mso-position-horizontal:absolute;mso-position-horizontal-relative:text;mso-position-vertical:absolute;mso-position-vertical-relative:text" from="244.05pt,174.65pt" to="259.95pt,577.65pt" o:gfxdata="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" strokecolor="#4579b8 [3044]"/>
+            </w:pict>
+          </mc:Fallback>
+        </mc:AlternateContent>
+      </w:r>
+      <w:r>
+        <w:rPr>
+          <w:noProof/>
+        </w:rPr>
+        <mc:AlternateContent>
+          <mc:Choice Requires="wps">
+            <w:drawing>
+              <wp:anchor distT="0" distB="0" distL="114300" distR="114300" simplePos="0" relativeHeight="251673600" behindDoc="0" locked="0" layoutInCell="1" allowOverlap="1">
+                <wp:simplePos x="0" y="0"/>
+                <wp:positionH relativeFrom="column">
+                  <wp:posOffset>1686296</wp:posOffset>
+                </wp:positionH>
+                <wp:positionV relativeFrom="paragraph">
+                  <wp:posOffset>1778716</wp:posOffset>
+                </wp:positionV>
+                <wp:extent cx="380010" cy="4595751"/>
+                <wp:effectExtent l="0" t="0" r="20320" b="14605"/>
+                <wp:wrapNone/>
+                <wp:docPr id="24" name="Straight Connector 24"/>
+                <wp:cNvGraphicFramePr/>
+                <a:graphic xmlns:a="http://schemas.openxmlformats.org/drawingml/2006/main">
+                  <a:graphicData uri="http://schemas.microsoft.com/office/word/2010/wordprocessingShape">
+                    <wps:wsp>
+                      <wps:cNvCnPr/>
+                      <wps:spPr>
+                        <a:xfrm>
+                          <a:off x="0" y="0"/>
+                          <a:ext cx="380010" cy="4595751"/>
+                        </a:xfrm>
+                        <a:prstGeom prst="line">
+                          <a:avLst/>
+                        </a:prstGeom>
+                      </wps:spPr>
+                      <wps:style>
+                        <a:lnRef idx="1">
+                          <a:schemeClr val="accent1"/>
+                        </a:lnRef>
+                        <a:fillRef idx="0">
+                          <a:schemeClr val="accent1"/>
+                        </a:fillRef>
+                        <a:effectRef idx="0">
+                          <a:schemeClr val="accent1"/>
+                        </a:effectRef>
+                        <a:fontRef idx="minor">
+                          <a:schemeClr val="tx1"/>
+                        </a:fontRef>
+                      </wps:style>
+                      <wps:bodyPr/>
+                    </wps:wsp>
+                  </a:graphicData>
+                </a:graphic>
+              </wp:anchor>
+            </w:drawing>
+          </mc:Choice>
+          <mc:Fallback>
+            <w:pict>
+              <v:line id="Straight Connector 24" o:spid="_x0000_s1026" style="position:absolute;z-index:251673600;visibility:visible;mso-wrap-style:square;mso-wrap-distance-left:9pt;mso-wrap-distance-top:0;mso-wrap-distance-right:9pt;mso-wrap-distance-bottom:0;mso-position-horizontal:absolute;mso-position-horizontal-relative:text;mso-position-vertical:absolute;mso-position-vertical-relative:text" from="132.8pt,140.05pt" to="162.7pt,501.9pt" o:gfxdata="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" strokecolor="#4579b8 [3044]"/>
+            </w:pict>
+          </mc:Fallback>
+        </mc:AlternateContent>
+      </w:r>
+      <w:r>
+        <w:rPr>
+          <w:noProof/>
+        </w:rPr>
+        <mc:AlternateContent>
+          <mc:Choice Requires="wps">
+            <w:drawing>
+              <wp:anchor distT="0" distB="0" distL="114300" distR="114300" simplePos="0" relativeHeight="251672576" behindDoc="0" locked="0" layoutInCell="1" allowOverlap="1">
+                <wp:simplePos x="0" y="0"/>
+                <wp:positionH relativeFrom="column">
+                  <wp:posOffset>1318161</wp:posOffset>
+                </wp:positionH>
+                <wp:positionV relativeFrom="paragraph">
+                  <wp:posOffset>1600588</wp:posOffset>
+                </wp:positionV>
+                <wp:extent cx="439387" cy="3443844"/>
+                <wp:effectExtent l="0" t="0" r="37465" b="23495"/>
+                <wp:wrapNone/>
+                <wp:docPr id="23" name="Straight Connector 23"/>
+                <wp:cNvGraphicFramePr/>
+                <a:graphic xmlns:a="http://schemas.openxmlformats.org/drawingml/2006/main">
+                  <a:graphicData uri="http://schemas.microsoft.com/office/word/2010/wordprocessingShape">
+                    <wps:wsp>
+                      <wps:cNvCnPr/>
+                      <wps:spPr>
+                        <a:xfrm>
+                          <a:off x="0" y="0"/>
+                          <a:ext cx="439387" cy="3443844"/>
+                        </a:xfrm>
+                        <a:prstGeom prst="line">
+                          <a:avLst/>
+                        </a:prstGeom>
+                      </wps:spPr>
+                      <wps:style>
+                        <a:lnRef idx="1">
+                          <a:schemeClr val="accent1"/>
+                        </a:lnRef>
+                        <a:fillRef idx="0">
+                          <a:schemeClr val="accent1"/>
+                        </a:fillRef>
+                        <a:effectRef idx="0">
+                          <a:schemeClr val="accent1"/>
+                        </a:effectRef>
+                        <a:fontRef idx="minor">
+                          <a:schemeClr val="tx1"/>
+                        </a:fontRef>
+                      </wps:style>
+                      <wps:bodyPr/>
+                    </wps:wsp>
+                  </a:graphicData>
+                </a:graphic>
+              </wp:anchor>
+            </w:drawing>
+          </mc:Choice>
+          <mc:Fallback>
+            <w:pict>
+              <v:line id="Straight Connector 23" o:spid="_x0000_s1026" style="position:absolute;z-index:251672576;visibility:visible;mso-wrap-style:square;mso-wrap-distance-left:9pt;mso-wrap-distance-top:0;mso-wrap-distance-right:9pt;mso-wrap-distance-bottom:0;mso-position-horizontal:absolute;mso-position-horizontal-relative:text;mso-position-vertical:absolute;mso-position-vertical-relative:text" from="103.8pt,126.05pt" to="138.4pt,397.2pt" o:gfxdata="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" strokecolor="#4579b8 [3044]"/>
+            </w:pict>
+          </mc:Fallback>
+        </mc:AlternateContent>
+      </w:r>
+      <w:r>
+        <w:rPr>
+          <w:noProof/>
+        </w:rPr>
+        <mc:AlternateContent>
+          <mc:Choice Requires="wps">
+            <w:drawing>
+              <wp:anchor distT="0" distB="0" distL="114300" distR="114300" simplePos="0" relativeHeight="251671552" behindDoc="0" locked="0" layoutInCell="1" allowOverlap="1">
+                <wp:simplePos x="0" y="0"/>
+                <wp:positionH relativeFrom="column">
+                  <wp:posOffset>2066306</wp:posOffset>
+                </wp:positionH>
+                <wp:positionV relativeFrom="paragraph">
+                  <wp:posOffset>567434</wp:posOffset>
+                </wp:positionV>
+                <wp:extent cx="296884" cy="4405746"/>
+                <wp:effectExtent l="0" t="0" r="27305" b="13970"/>
+                <wp:wrapNone/>
+                <wp:docPr id="22" name="Straight Connector 22"/>
+                <wp:cNvGraphicFramePr/>
+                <a:graphic xmlns:a="http://schemas.openxmlformats.org/drawingml/2006/main">
+                  <a:graphicData uri="http://schemas.microsoft.com/office/word/2010/wordprocessingShape">
+                    <wps:wsp>
+                      <wps:cNvCnPr/>
+                      <wps:spPr>
+                        <a:xfrm>
+                          <a:off x="0" y="0"/>
+                          <a:ext cx="296884" cy="4405746"/>
+                        </a:xfrm>
+                        <a:prstGeom prst="line">
+                          <a:avLst/>
+                        </a:prstGeom>
+                      </wps:spPr>
+                      <wps:style>
+                        <a:lnRef idx="1">
+                          <a:schemeClr val="accent1"/>
+                        </a:lnRef>
+                        <a:fillRef idx="0">
+                          <a:schemeClr val="accent1"/>
+                        </a:fillRef>
+                        <a:effectRef idx="0">
+                          <a:schemeClr val="accent1"/>
+                        </a:effectRef>
+                        <a:fontRef idx="minor">
+                          <a:schemeClr val="tx1"/>
+                        </a:fontRef>
+                      </wps:style>
+                      <wps:bodyPr/>
+                    </wps:wsp>
+                  </a:graphicData>
+                </a:graphic>
+              </wp:anchor>
+            </w:drawing>
+          </mc:Choice>
+          <mc:Fallback>
+            <w:pict>
+              <v:line id="Straight Connector 22" o:spid="_x0000_s1026" style="position:absolute;z-index:251671552;visibility:visible;mso-wrap-style:square;mso-wrap-distance-left:9pt;mso-wrap-distance-top:0;mso-wrap-distance-right:9pt;mso-wrap-distance-bottom:0;mso-position-horizontal:absolute;mso-position-horizontal-relative:text;mso-position-vertical:absolute;mso-position-vertical-relative:text" from="162.7pt,44.7pt" to="186.1pt,391.6pt" o:gfxdata="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" strokecolor="#4579b8 [3044]"/>
+            </w:pict>
+          </mc:Fallback>
+        </mc:AlternateContent>
+      </w:r>
+      <w:r>
+        <w:rPr>
+          <w:noProof/>
+        </w:rPr>
+        <mc:AlternateContent>
+          <mc:Choice Requires="wps">
+            <w:drawing>
+              <wp:anchor distT="0" distB="0" distL="114300" distR="114300" simplePos="0" relativeHeight="251670528" behindDoc="0" locked="0" layoutInCell="1" allowOverlap="1">
+                <wp:simplePos x="0" y="0"/>
+                <wp:positionH relativeFrom="column">
+                  <wp:posOffset>4203865</wp:posOffset>
+                </wp:positionH>
+                <wp:positionV relativeFrom="paragraph">
+                  <wp:posOffset>1980598</wp:posOffset>
+                </wp:positionV>
+                <wp:extent cx="201880" cy="2434442"/>
+                <wp:effectExtent l="0" t="0" r="27305" b="23495"/>
+                <wp:wrapNone/>
+                <wp:docPr id="21" name="Straight Connector 21"/>
+                <wp:cNvGraphicFramePr/>
+                <a:graphic xmlns:a="http://schemas.openxmlformats.org/drawingml/2006/main">
+                  <a:graphicData uri="http://schemas.microsoft.com/office/word/2010/wordprocessingShape">
+                    <wps:wsp>
+                      <wps:cNvCnPr/>
+                      <wps:spPr>
+                        <a:xfrm flipH="1">
+                          <a:off x="0" y="0"/>
+                          <a:ext cx="201880" cy="2434442"/>
+                        </a:xfrm>
+                        <a:prstGeom prst="line">
+                          <a:avLst/>
+                        </a:prstGeom>
+                      </wps:spPr>
+                      <wps:style>
+                        <a:lnRef idx="1">
+                          <a:schemeClr val="accent1"/>
+                        </a:lnRef>
+                        <a:fillRef idx="0">
+                          <a:schemeClr val="accent1"/>
+                        </a:fillRef>
+                        <a:effectRef idx="0">
+                          <a:schemeClr val="accent1"/>
+                        </a:effectRef>
+                        <a:fontRef idx="minor">
+                          <a:schemeClr val="tx1"/>
+                        </a:fontRef>
+                      </wps:style>
+                      <wps:bodyPr/>
+                    </wps:wsp>
+                  </a:graphicData>
+                </a:graphic>
+              </wp:anchor>
+            </w:drawing>
+          </mc:Choice>
+          <mc:Fallback>
+            <w:pict>
+              <v:line id="Straight Connector 21" o:spid="_x0000_s1026" style="position:absolute;flip:x;z-index:251670528;visibility:visible;mso-wrap-style:square;mso-wrap-distance-left:9pt;mso-wrap-distance-top:0;mso-wrap-distance-right:9pt;mso-wrap-distance-bottom:0;mso-position-horizontal:absolute;mso-position-horizontal-relative:text;mso-position-vertical:absolute;mso-position-vertical-relative:text" from="331pt,155.95pt" to="346.9pt,347.65pt" o:gfxdata="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" strokecolor="#4579b8 [3044]"/>
+            </w:pict>
+          </mc:Fallback>
+        </mc:AlternateContent>
+      </w:r>
+      <w:r>
+        <w:rPr>
+          <w:noProof/>
+        </w:rPr>
+        <w:drawing>
+          <wp:anchor distT="0" distB="0" distL="114300" distR="114300" simplePos="0" relativeHeight="251669504" behindDoc="0" locked="0" layoutInCell="1" allowOverlap="1" wp14:anchorId="3F0EE8BA" wp14:editId="3A02F3A0">
+            <wp:simplePos x="0" y="0"/>
+            <wp:positionH relativeFrom="column">
+              <wp:posOffset>-3678</wp:posOffset>
+            </wp:positionH>
+            <wp:positionV relativeFrom="paragraph">
+              <wp:posOffset>3935367</wp:posOffset>
+            </wp:positionV>
+            <wp:extent cx="5337810" cy="3997960"/>
+            <wp:effectExtent l="0" t="0" r="0" b="2540"/>
+            <wp:wrapNone/>
+            <wp:docPr id="20" name="Picture 20"/>
+            <wp:cNvGraphicFramePr>
+              <a:graphicFrameLocks xmlns:a="http://schemas.openxmlformats.org/drawingml/2006/main" noChangeAspect="1"/>
+            </wp:cNvGraphicFramePr>
+            <a:graphic xmlns:a="http://schemas.openxmlformats.org/drawingml/2006/main">
+              <a:graphicData uri="http://schemas.openxmlformats.org/drawingml/2006/picture">
+                <pic:pic xmlns:pic="http://schemas.openxmlformats.org/drawingml/2006/picture">
+                  <pic:nvPicPr>
+                    <pic:cNvPr id="0" name="Picture 2"/>
+                    <pic:cNvPicPr>
+                      <a:picLocks noChangeAspect="1" noChangeArrowheads="1"/>
+                    </pic:cNvPicPr>
+                  </pic:nvPicPr>
+                  <pic:blipFill>
+                    <a:blip r:embed="rId12">
+                      <a:extLst>
+                        <a:ext uri="{28A0092B-C50C-407E-A947-70E740481C1C}">
+                          <a14:useLocalDpi xmlns:a14="http://schemas.microsoft.com/office/drawing/2010/main" val="0"/>
+                        </a:ext>
+                      </a:extLst>
+                    </a:blip>
+                    <a:srcRect/>
+                    <a:stretch>
+                      <a:fillRect/>
+                    </a:stretch>
+                  </pic:blipFill>
+                  <pic:spPr bwMode="auto">
+                    <a:xfrm>
+                      <a:off x="0" y="0"/>
+                      <a:ext cx="5337810" cy="3997960"/>
+                    </a:xfrm>
+                    <a:prstGeom prst="rect">
+                      <a:avLst/>
+                    </a:prstGeom>
+                    <a:noFill/>
+                    <a:ln>
+                      <a:noFill/>
+                    </a:ln>
+                  </pic:spPr>
+                </pic:pic>
+              </a:graphicData>
+            </a:graphic>
+            <wp14:sizeRelH relativeFrom="page">
+              <wp14:pctWidth>0</wp14:pctWidth>
+            </wp14:sizeRelH>
+            <wp14:sizeRelV relativeFrom="page">
+              <wp14:pctHeight>0</wp14:pctHeight>
+            </wp14:sizeRelV>
+          </wp:anchor>
+        </w:drawing>
+      </w:r>
+      <w:r>
+        <w:rPr>
+          <w:noProof/>
+        </w:rPr>
+        <w:drawing>
+          <wp:anchor distT="0" distB="0" distL="114300" distR="114300" simplePos="0" relativeHeight="251668480" behindDoc="0" locked="0" layoutInCell="1" allowOverlap="1" wp14:anchorId="101F5BA6" wp14:editId="1E0BA03C">
+            <wp:simplePos x="0" y="0"/>
+            <wp:positionH relativeFrom="column">
+              <wp:posOffset>0</wp:posOffset>
+            </wp:positionH>
+            <wp:positionV relativeFrom="paragraph">
+              <wp:posOffset>-4238</wp:posOffset>
+            </wp:positionV>
+            <wp:extent cx="5337810" cy="3997960"/>
+            <wp:effectExtent l="0" t="0" r="0" b="2540"/>
+            <wp:wrapNone/>
+            <wp:docPr id="19" name="Picture 19"/>
+            <wp:cNvGraphicFramePr>
+              <a:graphicFrameLocks xmlns:a="http://schemas.openxmlformats.org/drawingml/2006/main" noChangeAspect="1"/>
+            </wp:cNvGraphicFramePr>
+            <a:graphic xmlns:a="http://schemas.openxmlformats.org/drawingml/2006/main">
+              <a:graphicData uri="http://schemas.openxmlformats.org/drawingml/2006/picture">
+                <pic:pic xmlns:pic="http://schemas.openxmlformats.org/drawingml/2006/picture">
+                  <pic:nvPicPr>
+                    <pic:cNvPr id="0" name="Picture 1"/>
+                    <pic:cNvPicPr>
+                      <a:picLocks noChangeAspect="1" noChangeArrowheads="1"/>
+                    </pic:cNvPicPr>
+                  </pic:nvPicPr>
+                  <pic:blipFill>
+                    <a:blip r:embed="rId13">
+                      <a:extLst>
+                        <a:ext uri="{28A0092B-C50C-407E-A947-70E740481C1C}">
+                          <a14:useLocalDpi xmlns:a14="http://schemas.microsoft.com/office/drawing/2010/main" val="0"/>
+                        </a:ext>
+                      </a:extLst>
+                    </a:blip>
+                    <a:srcRect/>
+                    <a:stretch>
+                      <a:fillRect/>
+                    </a:stretch>
+                  </pic:blipFill>
+                  <pic:spPr bwMode="auto">
+                    <a:xfrm>
+                      <a:off x="0" y="0"/>
+                      <a:ext cx="5337810" cy="3997960"/>
+                    </a:xfrm>
+                    <a:prstGeom prst="rect">
+                      <a:avLst/>
+                    </a:prstGeom>
+                    <a:noFill/>
+                    <a:ln>
+                      <a:noFill/>
+                    </a:ln>
+                  </pic:spPr>
+                </pic:pic>
+              </a:graphicData>
+            </a:graphic>
+            <wp14:sizeRelH relativeFrom="page">
+              <wp14:pctWidth>0</wp14:pctWidth>
+            </wp14:sizeRelH>
+            <wp14:sizeRelV relativeFrom="page">
+              <wp14:pctHeight>0</wp14:pctHeight>
+            </wp14:sizeRelV>
+          </wp:anchor>
+        </w:drawing>
+      </w:r>
+      <w:r>
+        <w:br w:type="page"/>
+      </w:r>
+    </w:p>
+    <w:p/>
+    <w:p>
+      <w:r>
+        <w:t>5.10.2015</w:t>
+      </w:r>
+    </w:p>
+    <w:p/>
+    <w:p>
+      <w:r>
+        <w:t>Seem that there are 3 factors for stabilization and measure heat beats:</w:t>
+      </w:r>
+    </w:p>
+    <w:p>
+      <w:r>
+        <w:t>1)  Resonant frequency.</w:t>
+      </w:r>
+      <w:r>
+        <w:t xml:space="preserve"> (The highest SNR)</w:t>
+      </w:r>
+    </w:p>
+    <w:p>
+      <w:r>
+        <w:t>2) Impedance matching.</w:t>
+      </w:r>
+      <w:r>
+        <w:t xml:space="preserve"> (</w:t>
+      </w:r>
+      <w:proofErr w:type="gramStart"/>
+      <w:r>
+        <w:t>noise</w:t>
+      </w:r>
+      <w:proofErr w:type="gramEnd"/>
+      <w:r>
+        <w:t xml:space="preserve"> return from DUT to NA)</w:t>
+      </w:r>
+    </w:p>
+    <w:p>
+      <w:pPr>
+        <w:tabs>
+          <w:tab w:val="left" w:pos="2277"/>
+        </w:tabs>
+      </w:pPr>
+      <w:r>
+        <w:t>3) High frequency.</w:t>
+      </w:r>
+    </w:p>
+    <w:p>
+      <w:pPr>
+        <w:tabs>
+          <w:tab w:val="left" w:pos="2277"/>
+        </w:tabs>
+      </w:pPr>
+      <w:r>
+        <w:rPr>
+          <w:highlight w:val="yellow"/>
+        </w:rPr>
+        <w:t>Seem that if</w:t>
+      </w:r>
+      <w:r>
+        <w:rPr>
+          <w:highlight w:val="yellow"/>
+        </w:rPr>
+        <w:t xml:space="preserve"> </w:t>
+      </w:r>
+      <w:r>
+        <w:rPr>
+          <w:highlight w:val="yellow"/>
+        </w:rPr>
+        <w:t>rising</w:t>
+      </w:r>
+      <w:r>
+        <w:rPr>
+          <w:highlight w:val="yellow"/>
+        </w:rPr>
+        <w:t xml:space="preserve"> up the IF BW to </w:t>
+      </w:r>
+      <w:r>
+        <w:rPr>
+          <w:highlight w:val="yellow"/>
+        </w:rPr>
+        <w:t xml:space="preserve">1000Hz </w:t>
+      </w:r>
+      <w:r>
+        <w:rPr>
+          <w:highlight w:val="yellow"/>
+        </w:rPr>
+        <w:t>still</w:t>
+      </w:r>
+      <w:r>
+        <w:rPr>
+          <w:highlight w:val="yellow"/>
+        </w:rPr>
+        <w:t xml:space="preserve"> can keep stabilization of 0.01dB and get sampling rate ~200Hz.</w:t>
+      </w:r>
+    </w:p>
+    <w:p>
+      <w:pPr>
+        <w:tabs>
+          <w:tab w:val="left" w:pos="2277"/>
+        </w:tabs>
+      </w:pPr>
+      <w:r>
+        <w:tab/>
+      </w:r>
+    </w:p>
+    <w:p>
+      <w:pPr>
+        <w:tabs>
+          <w:tab w:val="left" w:pos="2277"/>
+        </w:tabs>
+      </w:pPr>
+      <w:r>
+        <w:t xml:space="preserve">Programming plan: </w:t>
+      </w:r>
+      <w:r>
+        <w:br/>
+        <w:t>1) Add option to use frequency center and span.</w:t>
+      </w:r>
+    </w:p>
+    <w:p>
+      <w:pPr>
+        <w:tabs>
+          <w:tab w:val="left" w:pos="2277"/>
+        </w:tabs>
+      </w:pPr>
+      <w:r>
+        <w:t>2) Before the measure will start get few important parameters and send them to PC.</w:t>
+      </w:r>
+      <w:r>
+        <w:t xml:space="preserve"> One of them has to be the sweep time.</w:t>
+      </w:r>
+    </w:p>
+    <w:p>
+      <w:pPr>
+        <w:tabs>
+          <w:tab w:val="left" w:pos="2277"/>
+        </w:tabs>
+      </w:pPr>
+      <w:r>
+        <w:t>3) Need to send a pop question that asks “Are you sure that the current sweep time is correct?”</w:t>
+      </w:r>
+    </w:p>
+    <w:p>
+      <w:pPr>
+        <w:tabs>
+          <w:tab w:val="left" w:pos="2277"/>
+        </w:tabs>
+      </w:pPr>
+      <w:r>
+        <w:t xml:space="preserve">4) On </w:t>
+      </w:r>
+      <w:proofErr w:type="spellStart"/>
+      <w:r>
+        <w:t>Matlab</w:t>
+      </w:r>
+      <w:proofErr w:type="spellEnd"/>
+      <w:r>
+        <w:t xml:space="preserve"> side need to write function that read folder and use new data file, calculate the time and </w:t>
+      </w:r>
+      <w:proofErr w:type="gramStart"/>
+      <w:r>
+        <w:t>the</w:t>
+      </w:r>
+      <w:proofErr w:type="gramEnd"/>
+      <w:r>
+        <w:t xml:space="preserve"> amp/</w:t>
+      </w:r>
+      <w:proofErr w:type="spellStart"/>
+      <w:r>
+        <w:t>phs</w:t>
+      </w:r>
+      <w:proofErr w:type="spellEnd"/>
+      <w:r>
+        <w:t xml:space="preserve"> from each file combine them together and return the same object as before.</w:t>
+      </w:r>
+    </w:p>
+    <w:p>
+      <w:pPr>
+        <w:tabs>
+          <w:tab w:val="left" w:pos="2277"/>
+        </w:tabs>
+      </w:pPr>
+    </w:p>
+    <w:p>
+      <w:pPr>
+        <w:tabs>
+          <w:tab w:val="left" w:pos="2277"/>
+        </w:tabs>
+      </w:pPr>
+      <w:r>
+        <w:t>Ideas for the future:</w:t>
+      </w:r>
+    </w:p>
+    <w:p>
+      <w:pPr>
+        <w:tabs>
+          <w:tab w:val="left" w:pos="2277"/>
+        </w:tabs>
+      </w:pPr>
+      <w:r>
+        <w:t>If the theory from today will find correct, may need automatic process that run the following steps:</w:t>
+      </w:r>
+    </w:p>
+    <w:p>
+      <w:pPr>
+        <w:pStyle w:val="ListParagraph"/>
+        <w:numPr>
+          <w:ilvl w:val="0"/>
+          <w:numId w:val="1"/>
+        </w:numPr>
+        <w:tabs>
+          <w:tab w:val="left" w:pos="2277"/>
+        </w:tabs>
+      </w:pPr>
+      <w:r>
+        <w:t>Connect a subject to coil.</w:t>
+      </w:r>
+    </w:p>
+    <w:p>
+      <w:pPr>
+        <w:pStyle w:val="ListParagraph"/>
+        <w:numPr>
+          <w:ilvl w:val="0"/>
+          <w:numId w:val="1"/>
+        </w:numPr>
+        <w:tabs>
+          <w:tab w:val="left" w:pos="2277"/>
+        </w:tabs>
+      </w:pPr>
+      <w:r>
+        <w:t>With 201(?) points run for high frequency to low and get the best frequency to measure.</w:t>
+      </w:r>
+    </w:p>
+    <w:p>
+      <w:pPr>
+        <w:tabs>
+          <w:tab w:val="left" w:pos="2277"/>
+        </w:tabs>
+      </w:pPr>
+    </w:p>
+    <w:p/>
+    <w:p/>
+    <w:p>
+      <w:r>
+        <w:t xml:space="preserve">  </w:t>
+      </w:r>
+      <w:r>
+        <w:br w:type="page"/>
+      </w:r>
+    </w:p>
+    <w:p/>
+    <w:p>
+      <w:r>
+        <w:t>4.10.2015</w:t>
+      </w:r>
+    </w:p>
+    <w:p>
+      <w:r>
+        <w:t>Worked all day to measure the heart beats but didn’t succeed to extract significant results</w:t>
+      </w:r>
+    </w:p>
+    <w:p>
+      <w:r>
+        <w:t>But at the end of the day found that I can measure 1 frequency very fast ~100 samples per sec.</w:t>
+      </w:r>
+    </w:p>
+    <w:p>
+      <w:r>
+        <w:t>The idea is to measure start=4700.001 stop=4700.002</w:t>
+      </w:r>
+    </w:p>
+    <w:p>
+      <w:r>
+        <w:t xml:space="preserve">Need to write new </w:t>
+      </w:r>
+      <w:proofErr w:type="spellStart"/>
+      <w:r>
+        <w:t>matlab</w:t>
+      </w:r>
+      <w:proofErr w:type="spellEnd"/>
+      <w:r>
+        <w:t xml:space="preserve"> function that can read s2p file.</w:t>
+      </w:r>
+    </w:p>
+    <w:p>
+      <w:r>
+        <w:t xml:space="preserve">Example we can find at </w:t>
+      </w:r>
+      <w:r>
+        <w:t>C:\FieldFox\201510041618086540_mosh_4700</w:t>
+      </w:r>
+    </w:p>
+    <w:p>
+      <w:r>
+        <w:br w:type="page"/>
+      </w:r>
+    </w:p>
+    <w:p>
+      <w:r>
+        <w:rPr>
+          <w:noProof/>
+        </w:rPr>
+        <w:lastRenderedPageBreak/>
+        <w:drawing>
+          <wp:inline distT="0" distB="0" distL="0" distR="0">
+            <wp:extent cx="5943600" cy="2627132"/>
+            <wp:effectExtent l="0" t="0" r="0" b="1905"/>
+            <wp:docPr id="5" name="Picture 5"/>
+            <wp:cNvGraphicFramePr>
+              <a:graphicFrameLocks xmlns:a="http://schemas.openxmlformats.org/drawingml/2006/main" noChangeAspect="1"/>
+            </wp:cNvGraphicFramePr>
+            <a:graphic xmlns:a="http://schemas.openxmlformats.org/drawingml/2006/main">
+              <a:graphicData uri="http://schemas.openxmlformats.org/drawingml/2006/picture">
+                <pic:pic xmlns:pic="http://schemas.openxmlformats.org/drawingml/2006/picture">
+                  <pic:nvPicPr>
+                    <pic:cNvPr id="0" name="Picture 1"/>
+                    <pic:cNvPicPr>
+                      <a:picLocks noChangeAspect="1" noChangeArrowheads="1"/>
+                    </pic:cNvPicPr>
+                  </pic:nvPicPr>
+                  <pic:blipFill>
+                    <a:blip r:embed="rId14">
+                      <a:extLst>
+                        <a:ext uri="{28A0092B-C50C-407E-A947-70E740481C1C}">
+                          <a14:useLocalDpi xmlns:a14="http://schemas.microsoft.com/office/drawing/2010/main" val="0"/>
+                        </a:ext>
+                      </a:extLst>
+                    </a:blip>
+                    <a:srcRect/>
+                    <a:stretch>
+                      <a:fillRect/>
+                    </a:stretch>
+                  </pic:blipFill>
+                  <pic:spPr bwMode="auto">
+                    <a:xfrm>
+                      <a:off x="0" y="0"/>
+                      <a:ext cx="5943600" cy="2627132"/>
+                    </a:xfrm>
+                    <a:prstGeom prst="rect">
+                      <a:avLst/>
+                    </a:prstGeom>
+                    <a:noFill/>
+                    <a:ln>
+                      <a:noFill/>
+                    </a:ln>
+                  </pic:spPr>
+                </pic:pic>
+              </a:graphicData>
+            </a:graphic>
+          </wp:inline>
+        </w:drawing>
+      </w:r>
+    </w:p>
+    <w:p>
+      <w:pPr>
+        <w:tabs>
+          <w:tab w:val="center" w:pos="4680"/>
+        </w:tabs>
+      </w:pPr>
+      <w:r>
+        <w:rPr>
+          <w:noProof/>
+        </w:rPr>
+        <w:drawing>
+          <wp:inline distT="0" distB="0" distL="0" distR="0">
+            <wp:extent cx="5337810" cy="3997960"/>
+            <wp:effectExtent l="0" t="0" r="0" b="2540"/>
+            <wp:docPr id="18" name="Picture 18"/>
+            <wp:cNvGraphicFramePr>
+              <a:graphicFrameLocks xmlns:a="http://schemas.openxmlformats.org/drawingml/2006/main" noChangeAspect="1"/>
+            </wp:cNvGraphicFramePr>
+            <a:graphic xmlns:a="http://schemas.openxmlformats.org/drawingml/2006/main">
+              <a:graphicData uri="http://schemas.openxmlformats.org/drawingml/2006/picture">
+                <pic:pic xmlns:pic="http://schemas.openxmlformats.org/drawingml/2006/picture">
+                  <pic:nvPicPr>
+                    <pic:cNvPr id="0" name="Picture 2"/>
+                    <pic:cNvPicPr>
+                      <a:picLocks noChangeAspect="1" noChangeArrowheads="1"/>
+                    </pic:cNvPicPr>
+                  </pic:nvPicPr>
+                  <pic:blipFill>
+                    <a:blip r:embed="rId15">
+                      <a:extLst>
+                        <a:ext uri="{28A0092B-C50C-407E-A947-70E740481C1C}">
+                          <a14:useLocalDpi xmlns:a14="http://schemas.microsoft.com/office/drawing/2010/main" val="0"/>
+                        </a:ext>
+                      </a:extLst>
+                    </a:blip>
+                    <a:srcRect/>
+                    <a:stretch>
+                      <a:fillRect/>
+                    </a:stretch>
+                  </pic:blipFill>
+                  <pic:spPr bwMode="auto">
+                    <a:xfrm>
+                      <a:off x="0" y="0"/>
+                      <a:ext cx="5337810" cy="3997960"/>
+                    </a:xfrm>
+                    <a:prstGeom prst="rect">
+                      <a:avLst/>
+                    </a:prstGeom>
+                    <a:noFill/>
+                    <a:ln>
+                      <a:noFill/>
+                    </a:ln>
+                  </pic:spPr>
+                </pic:pic>
+              </a:graphicData>
+            </a:graphic>
+          </wp:inline>
+        </w:drawing>
+      </w:r>
+      <w:r>
+        <w:br w:type="page"/>
+      </w:r>
+      <w:r>
+        <w:lastRenderedPageBreak/>
+        <w:tab/>
+      </w:r>
+    </w:p>
+    <w:p>
+      <w:r>
+        <w:rPr>
+          <w:noProof/>
+        </w:rPr>
+        <w:drawing>
+          <wp:inline distT="0" distB="0" distL="0" distR="0">
+            <wp:extent cx="5337810" cy="3997960"/>
+            <wp:effectExtent l="0" t="0" r="0" b="2540"/>
+            <wp:docPr id="7" name="Picture 7"/>
+            <wp:cNvGraphicFramePr>
+              <a:graphicFrameLocks xmlns:a="http://schemas.openxmlformats.org/drawingml/2006/main" noChangeAspect="1"/>
+            </wp:cNvGraphicFramePr>
+            <a:graphic xmlns:a="http://schemas.openxmlformats.org/drawingml/2006/main">
+              <a:graphicData uri="http://schemas.openxmlformats.org/drawingml/2006/picture">
+                <pic:pic xmlns:pic="http://schemas.openxmlformats.org/drawingml/2006/picture">
+                  <pic:nvPicPr>
+                    <pic:cNvPr id="0" name="Picture 4"/>
+                    <pic:cNvPicPr>
+                      <a:picLocks noChangeAspect="1" noChangeArrowheads="1"/>
+                    </pic:cNvPicPr>
+                  </pic:nvPicPr>
+                  <pic:blipFill>
+                    <a:blip r:embed="rId16">
+                      <a:extLst>
+                        <a:ext uri="{28A0092B-C50C-407E-A947-70E740481C1C}">
+                          <a14:useLocalDpi xmlns:a14="http://schemas.microsoft.com/office/drawing/2010/main" val="0"/>
+                        </a:ext>
+                      </a:extLst>
+                    </a:blip>
+                    <a:srcRect/>
+                    <a:stretch>
+                      <a:fillRect/>
+                    </a:stretch>
+                  </pic:blipFill>
+                  <pic:spPr bwMode="auto">
+                    <a:xfrm>
+                      <a:off x="0" y="0"/>
+                      <a:ext cx="5337810" cy="3997960"/>
+                    </a:xfrm>
+                    <a:prstGeom prst="rect">
+                      <a:avLst/>
+                    </a:prstGeom>
+                    <a:noFill/>
+                    <a:ln>
+                      <a:noFill/>
+                    </a:ln>
+                  </pic:spPr>
+                </pic:pic>
+              </a:graphicData>
+            </a:graphic>
+          </wp:inline>
+        </w:drawing>
+      </w:r>
+    </w:p>
+    <w:p>
+      <w:r>
+        <w:rPr>
+          <w:noProof/>
+        </w:rPr>
+        <w:lastRenderedPageBreak/>
+        <w:drawing>
+          <wp:inline distT="0" distB="0" distL="0" distR="0">
+            <wp:extent cx="5337810" cy="3997960"/>
+            <wp:effectExtent l="0" t="0" r="0" b="2540"/>
+            <wp:docPr id="15" name="Picture 15"/>
+            <wp:cNvGraphicFramePr>
+              <a:graphicFrameLocks xmlns:a="http://schemas.openxmlformats.org/drawingml/2006/main" noChangeAspect="1"/>
+            </wp:cNvGraphicFramePr>
+            <a:graphic xmlns:a="http://schemas.openxmlformats.org/drawingml/2006/main">
+              <a:graphicData uri="http://schemas.openxmlformats.org/drawingml/2006/picture">
+                <pic:pic xmlns:pic="http://schemas.openxmlformats.org/drawingml/2006/picture">
+                  <pic:nvPicPr>
+                    <pic:cNvPr id="0" name="Picture 5"/>
+                    <pic:cNvPicPr>
+                      <a:picLocks noChangeAspect="1" noChangeArrowheads="1"/>
+                    </pic:cNvPicPr>
+                  </pic:nvPicPr>
+                  <pic:blipFill>
+                    <a:blip r:embed="rId17">
+                      <a:extLst>
+                        <a:ext uri="{28A0092B-C50C-407E-A947-70E740481C1C}">
+                          <a14:useLocalDpi xmlns:a14="http://schemas.microsoft.com/office/drawing/2010/main" val="0"/>
+                        </a:ext>
+                      </a:extLst>
+                    </a:blip>
+                    <a:srcRect/>
+                    <a:stretch>
+                      <a:fillRect/>
+                    </a:stretch>
+                  </pic:blipFill>
+                  <pic:spPr bwMode="auto">
+                    <a:xfrm>
+                      <a:off x="0" y="0"/>
+                      <a:ext cx="5337810" cy="3997960"/>
+                    </a:xfrm>
+                    <a:prstGeom prst="rect">
+                      <a:avLst/>
+                    </a:prstGeom>
+                    <a:noFill/>
+                    <a:ln>
+                      <a:noFill/>
+                    </a:ln>
+                  </pic:spPr>
+                </pic:pic>
+              </a:graphicData>
+            </a:graphic>
+          </wp:inline>
+        </w:drawing>
+      </w:r>
+      <w:r>
+        <w:br w:type="page"/>
+      </w:r>
+    </w:p>
+    <w:p>
+      <w:r>
+        <w:lastRenderedPageBreak/>
+        <w:t>3.10.2015</w:t>
+      </w:r>
+    </w:p>
+    <w:p>
+      <w:proofErr w:type="gramStart"/>
+      <w:r>
+        <w:t>Amplitude and phase of connected cable.</w:t>
+      </w:r>
+      <w:proofErr w:type="gramEnd"/>
+    </w:p>
+    <w:p>
+      <w:r>
+        <w:rPr>
+          <w:noProof/>
+        </w:rPr>
+        <w:drawing>
+          <wp:inline distT="0" distB="0" distL="0" distR="0">
+            <wp:extent cx="4650828" cy="3494771"/>
+            <wp:effectExtent l="0" t="0" r="0" b="0"/>
+            <wp:docPr id="4" name="Picture 4"/>
+            <wp:cNvGraphicFramePr>
+              <a:graphicFrameLocks xmlns:a="http://schemas.openxmlformats.org/drawingml/2006/main" noChangeAspect="1"/>
+            </wp:cNvGraphicFramePr>
+            <a:graphic xmlns:a="http://schemas.openxmlformats.org/drawingml/2006/main">
+              <a:graphicData uri="http://schemas.openxmlformats.org/drawingml/2006/picture">
+                <pic:pic xmlns:pic="http://schemas.openxmlformats.org/drawingml/2006/picture">
+                  <pic:nvPicPr>
+                    <pic:cNvPr id="0" name="Picture 1"/>
+                    <pic:cNvPicPr>
+                      <a:picLocks noChangeAspect="1" noChangeArrowheads="1"/>
+                    </pic:cNvPicPr>
+                  </pic:nvPicPr>
+                  <pic:blipFill>
+                    <a:blip r:embed="rId18">
+                      <a:extLst>
+                        <a:ext uri="{28A0092B-C50C-407E-A947-70E740481C1C}">
+                          <a14:useLocalDpi xmlns:a14="http://schemas.microsoft.com/office/drawing/2010/main" val="0"/>
+                        </a:ext>
+                      </a:extLst>
+                    </a:blip>
+                    <a:srcRect/>
+                    <a:stretch>
+                      <a:fillRect/>
+                    </a:stretch>
+                  </pic:blipFill>
+                  <pic:spPr bwMode="auto">
+                    <a:xfrm>
+                      <a:off x="0" y="0"/>
+                      <a:ext cx="4650981" cy="3494886"/>
+                    </a:xfrm>
+                    <a:prstGeom prst="rect">
+                      <a:avLst/>
+                    </a:prstGeom>
+                    <a:noFill/>
+                    <a:ln>
+                      <a:noFill/>
+                    </a:ln>
+                  </pic:spPr>
+                </pic:pic>
+              </a:graphicData>
+            </a:graphic>
+          </wp:inline>
+        </w:drawing>
+      </w:r>
+    </w:p>
+    <w:p>
+      <w:r>
+        <w:rPr>
+          <w:noProof/>
+        </w:rPr>
+        <w:drawing>
+          <wp:inline distT="0" distB="0" distL="0" distR="0">
+            <wp:extent cx="4783598" cy="3594538"/>
+            <wp:effectExtent l="0" t="0" r="0" b="6350"/>
+            <wp:docPr id="6" name="Picture 6"/>
+            <wp:cNvGraphicFramePr>
+              <a:graphicFrameLocks xmlns:a="http://schemas.openxmlformats.org/drawingml/2006/main" noChangeAspect="1"/>
+            </wp:cNvGraphicFramePr>
+            <a:graphic xmlns:a="http://schemas.openxmlformats.org/drawingml/2006/main">
+              <a:graphicData uri="http://schemas.openxmlformats.org/drawingml/2006/picture">
+                <pic:pic xmlns:pic="http://schemas.openxmlformats.org/drawingml/2006/picture">
+                  <pic:nvPicPr>
+                    <pic:cNvPr id="0" name="Picture 3"/>
+                    <pic:cNvPicPr>
+                      <a:picLocks noChangeAspect="1" noChangeArrowheads="1"/>
+                    </pic:cNvPicPr>
+                  </pic:nvPicPr>
+                  <pic:blipFill>
+                    <a:blip r:embed="rId19">
+                      <a:extLst>
+                        <a:ext uri="{28A0092B-C50C-407E-A947-70E740481C1C}">
+                          <a14:useLocalDpi xmlns:a14="http://schemas.microsoft.com/office/drawing/2010/main" val="0"/>
+                        </a:ext>
+                      </a:extLst>
+                    </a:blip>
+                    <a:srcRect/>
+                    <a:stretch>
+                      <a:fillRect/>
+                    </a:stretch>
+                  </pic:blipFill>
+                  <pic:spPr bwMode="auto">
+                    <a:xfrm>
+                      <a:off x="0" y="0"/>
+                      <a:ext cx="4783755" cy="3594656"/>
+                    </a:xfrm>
+                    <a:prstGeom prst="rect">
+                      <a:avLst/>
+                    </a:prstGeom>
+                    <a:noFill/>
+                    <a:ln>
+                      <a:noFill/>
+                    </a:ln>
+                  </pic:spPr>
+                </pic:pic>
+              </a:graphicData>
+            </a:graphic>
+          </wp:inline>
+        </w:drawing>
+      </w:r>
+      <w:r>
+        <w:br w:type="page"/>
+      </w:r>
+    </w:p>
+    <w:p>
+      <w:r>
+        <w:lastRenderedPageBreak/>
+        <w:t>2</w:t>
+      </w:r>
+      <w:r>
+        <w:t>.10.2015</w:t>
+      </w:r>
+    </w:p>
+    <w:p>
+      <w:proofErr w:type="gramStart"/>
+      <w:r>
         <w:t>Trying a manipulation to reduce the noise.</w:t>
       </w:r>
       <w:proofErr w:type="gramEnd"/>
@@ -66,7 +1698,6 @@
       </w:r>
     </w:p>
     <w:p>
-      <w:bookmarkStart w:id="0" w:name="_GoBack"/>
       <w:r>
         <w:rPr>
           <w:noProof/>
@@ -97,7 +1728,7 @@
                     </pic:cNvPicPr>
                   </pic:nvPicPr>
                   <pic:blipFill>
-                    <a:blip r:embed="rId7">
+                    <a:blip r:embed="rId20">
                       <a:extLst>
                         <a:ext uri="{28A0092B-C50C-407E-A947-70E740481C1C}">
                           <a14:useLocalDpi xmlns:a14="http://schemas.microsoft.com/office/drawing/2010/main" val="0"/>
@@ -134,7 +1765,6 @@
           </wp:anchor>
         </w:drawing>
       </w:r>
-      <w:bookmarkEnd w:id="0"/>
       <w:r>
         <w:rPr>
           <w:noProof/>
@@ -165,7 +1795,7 @@
                     </pic:cNvPicPr>
                   </pic:nvPicPr>
                   <pic:blipFill>
-                    <a:blip r:embed="rId8">
+                    <a:blip r:embed="rId21">
                       <a:extLst>
                         <a:ext uri="{28A0092B-C50C-407E-A947-70E740481C1C}">
                           <a14:useLocalDpi xmlns:a14="http://schemas.microsoft.com/office/drawing/2010/main" val="0"/>
@@ -232,7 +1862,7 @@
                     </pic:cNvPicPr>
                   </pic:nvPicPr>
                   <pic:blipFill>
-                    <a:blip r:embed="rId9" cstate="print">
+                    <a:blip r:embed="rId22" cstate="print">
                       <a:extLst>
                         <a:ext uri="{28A0092B-C50C-407E-A947-70E740481C1C}">
                           <a14:useLocalDpi xmlns:a14="http://schemas.microsoft.com/office/drawing/2010/main" val="0"/>
@@ -299,7 +1929,7 @@
                     </pic:cNvPicPr>
                   </pic:nvPicPr>
                   <pic:blipFill>
-                    <a:blip r:embed="rId10">
+                    <a:blip r:embed="rId23">
                       <a:extLst>
                         <a:ext uri="{28A0092B-C50C-407E-A947-70E740481C1C}">
                           <a14:useLocalDpi xmlns:a14="http://schemas.microsoft.com/office/drawing/2010/main" val="0"/>
@@ -375,7 +2005,7 @@
                     </pic:cNvPicPr>
                   </pic:nvPicPr>
                   <pic:blipFill>
-                    <a:blip r:embed="rId11">
+                    <a:blip r:embed="rId24">
                       <a:extLst>
                         <a:ext uri="{28A0092B-C50C-407E-A947-70E740481C1C}">
                           <a14:useLocalDpi xmlns:a14="http://schemas.microsoft.com/office/drawing/2010/main" val="0"/>
@@ -464,7 +2094,7 @@
                     </pic:cNvPicPr>
                   </pic:nvPicPr>
                   <pic:blipFill>
-                    <a:blip r:embed="rId12">
+                    <a:blip r:embed="rId25">
                       <a:extLst>
                         <a:ext uri="{28A0092B-C50C-407E-A947-70E740481C1C}">
                           <a14:useLocalDpi xmlns:a14="http://schemas.microsoft.com/office/drawing/2010/main" val="0"/>
@@ -540,7 +2170,7 @@
                     </pic:cNvPicPr>
                   </pic:nvPicPr>
                   <pic:blipFill>
-                    <a:blip r:embed="rId13">
+                    <a:blip r:embed="rId26">
                       <a:extLst>
                         <a:ext uri="{28A0092B-C50C-407E-A947-70E740481C1C}">
                           <a14:useLocalDpi xmlns:a14="http://schemas.microsoft.com/office/drawing/2010/main" val="0"/>
@@ -607,7 +2237,7 @@
                     </pic:cNvPicPr>
                   </pic:nvPicPr>
                   <pic:blipFill>
-                    <a:blip r:embed="rId14">
+                    <a:blip r:embed="rId27">
                       <a:extLst>
                         <a:ext uri="{28A0092B-C50C-407E-A947-70E740481C1C}">
                           <a14:useLocalDpi xmlns:a14="http://schemas.microsoft.com/office/drawing/2010/main" val="0"/>
@@ -674,7 +2304,7 @@
                     </pic:cNvPicPr>
                   </pic:nvPicPr>
                   <pic:blipFill>
-                    <a:blip r:embed="rId15">
+                    <a:blip r:embed="rId28">
                       <a:extLst>
                         <a:ext uri="{28A0092B-C50C-407E-A947-70E740481C1C}">
                           <a14:useLocalDpi xmlns:a14="http://schemas.microsoft.com/office/drawing/2010/main" val="0"/>
@@ -774,7 +2404,7 @@
                     </pic:cNvPicPr>
                   </pic:nvPicPr>
                   <pic:blipFill>
-                    <a:blip r:embed="rId16">
+                    <a:blip r:embed="rId29">
                       <a:extLst>
                         <a:ext uri="{28A0092B-C50C-407E-A947-70E740481C1C}">
                           <a14:useLocalDpi xmlns:a14="http://schemas.microsoft.com/office/drawing/2010/main" val="0"/>
@@ -833,7 +2463,7 @@
                     </pic:cNvPicPr>
                   </pic:nvPicPr>
                   <pic:blipFill>
-                    <a:blip r:embed="rId17">
+                    <a:blip r:embed="rId30">
                       <a:extLst>
                         <a:ext uri="{28A0092B-C50C-407E-A947-70E740481C1C}">
                           <a14:useLocalDpi xmlns:a14="http://schemas.microsoft.com/office/drawing/2010/main" val="0"/>
@@ -926,7 +2556,7 @@
                     </pic:cNvPicPr>
                   </pic:nvPicPr>
                   <pic:blipFill>
-                    <a:blip r:embed="rId18">
+                    <a:blip r:embed="rId31">
                       <a:extLst>
                         <a:ext uri="{28A0092B-C50C-407E-A947-70E740481C1C}">
                           <a14:useLocalDpi xmlns:a14="http://schemas.microsoft.com/office/drawing/2010/main" val="0"/>
@@ -975,10 +2605,12 @@
         <w:t xml:space="preserve">Need to measure again with stop at 6000 MHz instead </w:t>
       </w:r>
       <w:proofErr w:type="spellStart"/>
+      <w:proofErr w:type="gramStart"/>
       <w:r>
         <w:t>od</w:t>
       </w:r>
       <w:proofErr w:type="spellEnd"/>
+      <w:proofErr w:type="gramEnd"/>
       <w:r>
         <w:t xml:space="preserve"> 600Mhz</w:t>
       </w:r>
@@ -1041,6 +2673,103 @@
     </w:p>
   </w:footnote>
 </w:footnotes>
+</file>
+
+<file path=word/numbering.xml><?xml version="1.0" encoding="utf-8"?>
+<w:numbering xmlns:wpc="http://schemas.microsoft.com/office/word/2010/wordprocessingCanvas" xmlns:mc="http://schemas.openxmlformats.org/markup-compatibility/2006" xmlns:o="urn:schemas-microsoft-com:office:office" xmlns:r="http://schemas.openxmlformats.org/officeDocument/2006/relationships" xmlns:m="http://schemas.openxmlformats.org/officeDocument/2006/math" xmlns:v="urn:schemas-microsoft-com:vml" xmlns:wp14="http://schemas.microsoft.com/office/word/2010/wordprocessingDrawing" xmlns:wp="http://schemas.openxmlformats.org/drawingml/2006/wordprocessingDrawing" xmlns:w10="urn:schemas-microsoft-com:office:word" xmlns:w="http://schemas.openxmlformats.org/wordprocessingml/2006/main" xmlns:w14="http://schemas.microsoft.com/office/word/2010/wordml" xmlns:wpg="http://schemas.microsoft.com/office/word/2010/wordprocessingGroup" xmlns:wpi="http://schemas.microsoft.com/office/word/2010/wordprocessingInk" xmlns:wne="http://schemas.microsoft.com/office/word/2006/wordml" xmlns:wps="http://schemas.microsoft.com/office/word/2010/wordprocessingShape" mc:Ignorable="w14 wp14">
+  <w:abstractNum w:abstractNumId="0">
+    <w:nsid w:val="23093E87"/>
+    <w:multiLevelType w:val="hybridMultilevel"/>
+    <w:tmpl w:val="2F38D46A"/>
+    <w:lvl w:ilvl="0" w:tplc="EA28A92A">
+      <w:start w:val="1"/>
+      <w:numFmt w:val="decimal"/>
+      <w:lvlText w:val="%1)"/>
+      <w:lvlJc w:val="left"/>
+      <w:pPr>
+        <w:ind w:left="720" w:hanging="360"/>
+      </w:pPr>
+      <w:rPr>
+        <w:rFonts w:hint="default"/>
+      </w:rPr>
+    </w:lvl>
+    <w:lvl w:ilvl="1" w:tplc="04090019" w:tentative="1">
+      <w:start w:val="1"/>
+      <w:numFmt w:val="lowerLetter"/>
+      <w:lvlText w:val="%2."/>
+      <w:lvlJc w:val="left"/>
+      <w:pPr>
+        <w:ind w:left="1440" w:hanging="360"/>
+      </w:pPr>
+    </w:lvl>
+    <w:lvl w:ilvl="2" w:tplc="0409001B" w:tentative="1">
+      <w:start w:val="1"/>
+      <w:numFmt w:val="lowerRoman"/>
+      <w:lvlText w:val="%3."/>
+      <w:lvlJc w:val="right"/>
+      <w:pPr>
+        <w:ind w:left="2160" w:hanging="180"/>
+      </w:pPr>
+    </w:lvl>
+    <w:lvl w:ilvl="3" w:tplc="0409000F" w:tentative="1">
+      <w:start w:val="1"/>
+      <w:numFmt w:val="decimal"/>
+      <w:lvlText w:val="%4."/>
+      <w:lvlJc w:val="left"/>
+      <w:pPr>
+        <w:ind w:left="2880" w:hanging="360"/>
+      </w:pPr>
+    </w:lvl>
+    <w:lvl w:ilvl="4" w:tplc="04090019" w:tentative="1">
+      <w:start w:val="1"/>
+      <w:numFmt w:val="lowerLetter"/>
+      <w:lvlText w:val="%5."/>
+      <w:lvlJc w:val="left"/>
+      <w:pPr>
+        <w:ind w:left="3600" w:hanging="360"/>
+      </w:pPr>
+    </w:lvl>
+    <w:lvl w:ilvl="5" w:tplc="0409001B" w:tentative="1">
+      <w:start w:val="1"/>
+      <w:numFmt w:val="lowerRoman"/>
+      <w:lvlText w:val="%6."/>
+      <w:lvlJc w:val="right"/>
+      <w:pPr>
+        <w:ind w:left="4320" w:hanging="180"/>
+      </w:pPr>
+    </w:lvl>
+    <w:lvl w:ilvl="6" w:tplc="0409000F" w:tentative="1">
+      <w:start w:val="1"/>
+      <w:numFmt w:val="decimal"/>
+      <w:lvlText w:val="%7."/>
+      <w:lvlJc w:val="left"/>
+      <w:pPr>
+        <w:ind w:left="5040" w:hanging="360"/>
+      </w:pPr>
+    </w:lvl>
+    <w:lvl w:ilvl="7" w:tplc="04090019" w:tentative="1">
+      <w:start w:val="1"/>
+      <w:numFmt w:val="lowerLetter"/>
+      <w:lvlText w:val="%8."/>
+      <w:lvlJc w:val="left"/>
+      <w:pPr>
+        <w:ind w:left="5760" w:hanging="360"/>
+      </w:pPr>
+    </w:lvl>
+    <w:lvl w:ilvl="8" w:tplc="0409001B" w:tentative="1">
+      <w:start w:val="1"/>
+      <w:numFmt w:val="lowerRoman"/>
+      <w:lvlText w:val="%9."/>
+      <w:lvlJc w:val="right"/>
+      <w:pPr>
+        <w:ind w:left="6480" w:hanging="180"/>
+      </w:pPr>
+    </w:lvl>
+  </w:abstractNum>
+  <w:num w:numId="1">
+    <w:abstractNumId w:val="0"/>
+  </w:num>
+</w:numbering>
 </file>
 
 <file path=word/styles.xml><?xml version="1.0" encoding="utf-8"?>
@@ -1203,6 +2932,29 @@
     <w:name w:val="Normal"/>
     <w:qFormat/>
   </w:style>
+  <w:style w:type="paragraph" w:styleId="Heading1">
+    <w:name w:val="heading 1"/>
+    <w:basedOn w:val="Normal"/>
+    <w:next w:val="Normal"/>
+    <w:link w:val="Heading1Char"/>
+    <w:uiPriority w:val="9"/>
+    <w:qFormat/>
+    <w:rsid w:val="00D13104"/>
+    <w:pPr>
+      <w:keepNext/>
+      <w:keepLines/>
+      <w:spacing w:before="480" w:after="0"/>
+      <w:outlineLvl w:val="0"/>
+    </w:pPr>
+    <w:rPr>
+      <w:rFonts w:asciiTheme="majorHAnsi" w:eastAsiaTheme="majorEastAsia" w:hAnsiTheme="majorHAnsi" w:cstheme="majorBidi"/>
+      <w:b/>
+      <w:bCs/>
+      <w:color w:val="365F91" w:themeColor="accent1" w:themeShade="BF"/>
+      <w:sz w:val="28"/>
+      <w:szCs w:val="28"/>
+    </w:rPr>
+  </w:style>
   <w:style w:type="character" w:default="1" w:styleId="DefaultParagraphFont">
     <w:name w:val="Default Paragraph Font"/>
     <w:uiPriority w:val="1"/>
@@ -1303,6 +3055,32 @@
     <w:link w:val="Footer"/>
     <w:uiPriority w:val="99"/>
     <w:rsid w:val="00AF5E3B"/>
+  </w:style>
+  <w:style w:type="paragraph" w:styleId="ListParagraph">
+    <w:name w:val="List Paragraph"/>
+    <w:basedOn w:val="Normal"/>
+    <w:uiPriority w:val="34"/>
+    <w:qFormat/>
+    <w:rsid w:val="00D13104"/>
+    <w:pPr>
+      <w:ind w:left="720"/>
+      <w:contextualSpacing/>
+    </w:pPr>
+  </w:style>
+  <w:style w:type="character" w:customStyle="1" w:styleId="Heading1Char">
+    <w:name w:val="Heading 1 Char"/>
+    <w:basedOn w:val="DefaultParagraphFont"/>
+    <w:link w:val="Heading1"/>
+    <w:uiPriority w:val="9"/>
+    <w:rsid w:val="00D13104"/>
+    <w:rPr>
+      <w:rFonts w:asciiTheme="majorHAnsi" w:eastAsiaTheme="majorEastAsia" w:hAnsiTheme="majorHAnsi" w:cstheme="majorBidi"/>
+      <w:b/>
+      <w:bCs/>
+      <w:color w:val="365F91" w:themeColor="accent1" w:themeShade="BF"/>
+      <w:sz w:val="28"/>
+      <w:szCs w:val="28"/>
+    </w:rPr>
   </w:style>
 </w:styles>
 </file>
@@ -1467,6 +3245,29 @@
     <w:name w:val="Normal"/>
     <w:qFormat/>
   </w:style>
+  <w:style w:type="paragraph" w:styleId="Heading1">
+    <w:name w:val="heading 1"/>
+    <w:basedOn w:val="Normal"/>
+    <w:next w:val="Normal"/>
+    <w:link w:val="Heading1Char"/>
+    <w:uiPriority w:val="9"/>
+    <w:qFormat/>
+    <w:rsid w:val="00D13104"/>
+    <w:pPr>
+      <w:keepNext/>
+      <w:keepLines/>
+      <w:spacing w:before="480" w:after="0"/>
+      <w:outlineLvl w:val="0"/>
+    </w:pPr>
+    <w:rPr>
+      <w:rFonts w:asciiTheme="majorHAnsi" w:eastAsiaTheme="majorEastAsia" w:hAnsiTheme="majorHAnsi" w:cstheme="majorBidi"/>
+      <w:b/>
+      <w:bCs/>
+      <w:color w:val="365F91" w:themeColor="accent1" w:themeShade="BF"/>
+      <w:sz w:val="28"/>
+      <w:szCs w:val="28"/>
+    </w:rPr>
+  </w:style>
   <w:style w:type="character" w:default="1" w:styleId="DefaultParagraphFont">
     <w:name w:val="Default Paragraph Font"/>
     <w:uiPriority w:val="1"/>
@@ -1567,6 +3368,32 @@
     <w:link w:val="Footer"/>
     <w:uiPriority w:val="99"/>
     <w:rsid w:val="00AF5E3B"/>
+  </w:style>
+  <w:style w:type="paragraph" w:styleId="ListParagraph">
+    <w:name w:val="List Paragraph"/>
+    <w:basedOn w:val="Normal"/>
+    <w:uiPriority w:val="34"/>
+    <w:qFormat/>
+    <w:rsid w:val="00D13104"/>
+    <w:pPr>
+      <w:ind w:left="720"/>
+      <w:contextualSpacing/>
+    </w:pPr>
+  </w:style>
+  <w:style w:type="character" w:customStyle="1" w:styleId="Heading1Char">
+    <w:name w:val="Heading 1 Char"/>
+    <w:basedOn w:val="DefaultParagraphFont"/>
+    <w:link w:val="Heading1"/>
+    <w:uiPriority w:val="9"/>
+    <w:rsid w:val="00D13104"/>
+    <w:rPr>
+      <w:rFonts w:asciiTheme="majorHAnsi" w:eastAsiaTheme="majorEastAsia" w:hAnsiTheme="majorHAnsi" w:cstheme="majorBidi"/>
+      <w:b/>
+      <w:bCs/>
+      <w:color w:val="365F91" w:themeColor="accent1" w:themeShade="BF"/>
+      <w:sz w:val="28"/>
+      <w:szCs w:val="28"/>
+    </w:rPr>
   </w:style>
 </w:styles>
 </file>

</xml_diff>